<commit_message>
javacript fundamentals study docs
</commit_message>
<xml_diff>
--- a/Javascript notes.docx
+++ b/Javascript notes.docx
@@ -77,10 +77,7 @@
       </w:r>
       <w:proofErr w:type="gramEnd"/>
       <w:r>
-        <w:t xml:space="preserve"> strict'</w:t>
-      </w:r>
-      <w:r>
-        <w:t xml:space="preserve"> for modern code to work not needed if we are using class things </w:t>
+        <w:t xml:space="preserve"> strict' for modern code to work not needed if we are using class things </w:t>
       </w:r>
     </w:p>
     <w:p>
@@ -298,8 +295,6 @@
       <w:r>
         <w:t>S</w:t>
       </w:r>
-      <w:bookmarkStart w:id="0" w:name="_GoBack"/>
-      <w:bookmarkEnd w:id="0"/>
       <w:proofErr w:type="spellEnd"/>
     </w:p>
     <w:p>
@@ -501,13 +496,644 @@
     </w:p>
     <w:p>
       <w:pPr>
+        <w:spacing w:after="180" w:line="600" w:lineRule="atLeast"/>
+        <w:outlineLvl w:val="0"/>
+        <w:rPr>
+          <w:rFonts w:ascii="Segoe UI" w:eastAsia="Times New Roman" w:hAnsi="Segoe UI" w:cs="Segoe UI"/>
+          <w:b/>
+          <w:bCs/>
+          <w:kern w:val="36"/>
+          <w:sz w:val="36"/>
+          <w:szCs w:val="48"/>
+          <w:lang w:eastAsia="en-IN"/>
+        </w:rPr>
+      </w:pPr>
+      <w:proofErr w:type="spellStart"/>
+      <w:r>
+        <w:rPr>
+          <w:rFonts w:ascii="Segoe UI" w:eastAsia="Times New Roman" w:hAnsi="Segoe UI" w:cs="Segoe UI"/>
+          <w:b/>
+          <w:bCs/>
+          <w:kern w:val="36"/>
+          <w:sz w:val="36"/>
+          <w:szCs w:val="48"/>
+          <w:lang w:eastAsia="en-IN"/>
+        </w:rPr>
+        <w:lastRenderedPageBreak/>
+        <w:t>Nullish</w:t>
+      </w:r>
+      <w:proofErr w:type="spellEnd"/>
+      <w:r>
+        <w:rPr>
+          <w:rFonts w:ascii="Segoe UI" w:eastAsia="Times New Roman" w:hAnsi="Segoe UI" w:cs="Segoe UI"/>
+          <w:b/>
+          <w:bCs/>
+          <w:kern w:val="36"/>
+          <w:sz w:val="36"/>
+          <w:szCs w:val="48"/>
+          <w:lang w:eastAsia="en-IN"/>
+        </w:rPr>
+        <w:t xml:space="preserve"> coalescing operator '??'</w:t>
+      </w:r>
+    </w:p>
+    <w:p>
+      <w:pPr>
+        <w:spacing w:after="180" w:line="600" w:lineRule="atLeast"/>
+        <w:outlineLvl w:val="0"/>
+        <w:rPr>
+          <w:rFonts w:ascii="Segoe UI" w:hAnsi="Segoe UI" w:cs="Segoe UI"/>
+          <w:color w:val="333333"/>
+          <w:sz w:val="21"/>
+          <w:szCs w:val="21"/>
+          <w:shd w:val="clear" w:color="auto" w:fill="FFFFFF"/>
+        </w:rPr>
+      </w:pPr>
+      <w:proofErr w:type="gramStart"/>
+      <w:r>
+        <w:rPr>
+          <w:rStyle w:val="HTMLCode"/>
+          <w:rFonts w:ascii="Consolas" w:eastAsiaTheme="minorHAnsi" w:hAnsi="Consolas"/>
+          <w:color w:val="333333"/>
+          <w:sz w:val="21"/>
+          <w:szCs w:val="21"/>
+          <w:shd w:val="clear" w:color="auto" w:fill="F5F2F0"/>
+        </w:rPr>
+        <w:t>result</w:t>
+      </w:r>
+      <w:proofErr w:type="gramEnd"/>
+      <w:r>
+        <w:rPr>
+          <w:rStyle w:val="HTMLCode"/>
+          <w:rFonts w:ascii="Consolas" w:eastAsiaTheme="minorHAnsi" w:hAnsi="Consolas"/>
+          <w:color w:val="333333"/>
+          <w:sz w:val="21"/>
+          <w:szCs w:val="21"/>
+          <w:shd w:val="clear" w:color="auto" w:fill="F5F2F0"/>
+        </w:rPr>
+        <w:t xml:space="preserve"> = a ?? </w:t>
+      </w:r>
+      <w:proofErr w:type="gramStart"/>
+      <w:r>
+        <w:rPr>
+          <w:rStyle w:val="HTMLCode"/>
+          <w:rFonts w:ascii="Consolas" w:eastAsiaTheme="minorHAnsi" w:hAnsi="Consolas"/>
+          <w:color w:val="333333"/>
+          <w:sz w:val="21"/>
+          <w:szCs w:val="21"/>
+          <w:shd w:val="clear" w:color="auto" w:fill="F5F2F0"/>
+        </w:rPr>
+        <w:t>b</w:t>
+      </w:r>
+      <w:proofErr w:type="gramEnd"/>
+      <w:r>
+        <w:rPr>
+          <w:rFonts w:ascii="Segoe UI" w:hAnsi="Segoe UI" w:cs="Segoe UI"/>
+          <w:color w:val="333333"/>
+          <w:sz w:val="21"/>
+          <w:szCs w:val="21"/>
+          <w:shd w:val="clear" w:color="auto" w:fill="FFFFFF"/>
+        </w:rPr>
+        <w:t> </w:t>
+      </w:r>
+    </w:p>
+    <w:p>
+      <w:pPr>
+        <w:spacing w:after="180" w:line="600" w:lineRule="atLeast"/>
+        <w:outlineLvl w:val="0"/>
+        <w:rPr>
+          <w:rFonts w:ascii="Segoe UI" w:eastAsia="Times New Roman" w:hAnsi="Segoe UI" w:cs="Segoe UI"/>
+          <w:b/>
+          <w:bCs/>
+          <w:kern w:val="36"/>
+          <w:sz w:val="36"/>
+          <w:szCs w:val="48"/>
+          <w:lang w:eastAsia="en-IN"/>
+        </w:rPr>
+      </w:pPr>
+      <w:proofErr w:type="spellStart"/>
+      <w:proofErr w:type="gramStart"/>
+      <w:r>
+        <w:rPr>
+          <w:rFonts w:ascii="Segoe UI" w:hAnsi="Segoe UI" w:cs="Segoe UI"/>
+          <w:color w:val="333333"/>
+          <w:sz w:val="21"/>
+          <w:szCs w:val="21"/>
+          <w:shd w:val="clear" w:color="auto" w:fill="FFFFFF"/>
+        </w:rPr>
+        <w:t>a</w:t>
+      </w:r>
+      <w:proofErr w:type="spellEnd"/>
+      <w:proofErr w:type="gramEnd"/>
+      <w:r>
+        <w:rPr>
+          <w:rFonts w:ascii="Segoe UI" w:hAnsi="Segoe UI" w:cs="Segoe UI"/>
+          <w:color w:val="333333"/>
+          <w:sz w:val="21"/>
+          <w:szCs w:val="21"/>
+          <w:shd w:val="clear" w:color="auto" w:fill="FFFFFF"/>
+        </w:rPr>
+        <w:t xml:space="preserve"> if a is not </w:t>
+      </w:r>
+      <w:proofErr w:type="spellStart"/>
+      <w:r>
+        <w:rPr>
+          <w:rFonts w:ascii="Segoe UI" w:hAnsi="Segoe UI" w:cs="Segoe UI"/>
+          <w:color w:val="333333"/>
+          <w:sz w:val="21"/>
+          <w:szCs w:val="21"/>
+          <w:shd w:val="clear" w:color="auto" w:fill="FFFFFF"/>
+        </w:rPr>
+        <w:t>not</w:t>
+      </w:r>
+      <w:proofErr w:type="spellEnd"/>
+      <w:r>
+        <w:rPr>
+          <w:rFonts w:ascii="Segoe UI" w:hAnsi="Segoe UI" w:cs="Segoe UI"/>
+          <w:color w:val="333333"/>
+          <w:sz w:val="21"/>
+          <w:szCs w:val="21"/>
+          <w:shd w:val="clear" w:color="auto" w:fill="FFFFFF"/>
+        </w:rPr>
+        <w:t xml:space="preserve"> (null or undefined) else result is b</w:t>
+      </w:r>
+    </w:p>
+    <w:p>
+      <w:pPr>
+        <w:spacing w:line="276" w:lineRule="auto"/>
+        <w:jc w:val="both"/>
+        <w:rPr>
+          <w:b/>
+          <w:sz w:val="32"/>
+          <w:u w:val="single"/>
+        </w:rPr>
+      </w:pPr>
+      <w:proofErr w:type="gramStart"/>
+      <w:r>
+        <w:rPr>
+          <w:b/>
+          <w:sz w:val="32"/>
+          <w:u w:val="single"/>
+        </w:rPr>
+        <w:t>Alert ,prompt</w:t>
+      </w:r>
+      <w:proofErr w:type="gramEnd"/>
+      <w:r>
+        <w:rPr>
+          <w:b/>
+          <w:sz w:val="32"/>
+          <w:u w:val="single"/>
+        </w:rPr>
+        <w:t>, confirm</w:t>
+      </w:r>
+    </w:p>
+    <w:p>
+      <w:pPr>
+        <w:numPr>
+          <w:ilvl w:val="0"/>
+          <w:numId w:val="2"/>
+        </w:numPr>
+        <w:shd w:val="clear" w:color="auto" w:fill="FFFFFF"/>
+        <w:spacing w:before="72" w:after="72" w:line="240" w:lineRule="auto"/>
+        <w:ind w:left="0"/>
+        <w:rPr>
+          <w:rFonts w:ascii="Segoe UI" w:eastAsia="Times New Roman" w:hAnsi="Segoe UI" w:cs="Segoe UI"/>
+          <w:color w:val="333333"/>
+          <w:sz w:val="21"/>
+          <w:szCs w:val="21"/>
+          <w:lang w:eastAsia="en-IN"/>
+        </w:rPr>
+      </w:pPr>
+      <w:r>
+        <w:rPr>
+          <w:rFonts w:ascii="Segoe UI" w:eastAsia="Times New Roman" w:hAnsi="Segoe UI" w:cs="Segoe UI"/>
+          <w:color w:val="333333"/>
+          <w:sz w:val="21"/>
+          <w:szCs w:val="21"/>
+          <w:lang w:eastAsia="en-IN"/>
+        </w:rPr>
+        <w:t xml:space="preserve">The exact location of the modal window is determined by the browser. Usually, it’s in the </w:t>
+      </w:r>
+      <w:proofErr w:type="spellStart"/>
+      <w:r>
+        <w:rPr>
+          <w:rFonts w:ascii="Segoe UI" w:eastAsia="Times New Roman" w:hAnsi="Segoe UI" w:cs="Segoe UI"/>
+          <w:color w:val="333333"/>
+          <w:sz w:val="21"/>
+          <w:szCs w:val="21"/>
+          <w:lang w:eastAsia="en-IN"/>
+        </w:rPr>
+        <w:t>center</w:t>
+      </w:r>
+      <w:proofErr w:type="spellEnd"/>
+      <w:r>
+        <w:rPr>
+          <w:rFonts w:ascii="Segoe UI" w:eastAsia="Times New Roman" w:hAnsi="Segoe UI" w:cs="Segoe UI"/>
+          <w:color w:val="333333"/>
+          <w:sz w:val="21"/>
+          <w:szCs w:val="21"/>
+          <w:lang w:eastAsia="en-IN"/>
+        </w:rPr>
+        <w:t>.</w:t>
+      </w:r>
+    </w:p>
+    <w:p>
+      <w:pPr>
+        <w:numPr>
+          <w:ilvl w:val="0"/>
+          <w:numId w:val="2"/>
+        </w:numPr>
+        <w:shd w:val="clear" w:color="auto" w:fill="FFFFFF"/>
+        <w:spacing w:before="72" w:after="72" w:line="240" w:lineRule="auto"/>
+        <w:ind w:left="0"/>
+        <w:rPr>
+          <w:rFonts w:ascii="Segoe UI" w:eastAsia="Times New Roman" w:hAnsi="Segoe UI" w:cs="Segoe UI"/>
+          <w:color w:val="333333"/>
+          <w:sz w:val="21"/>
+          <w:szCs w:val="21"/>
+          <w:lang w:eastAsia="en-IN"/>
+        </w:rPr>
+      </w:pPr>
+      <w:r>
+        <w:rPr>
+          <w:rFonts w:ascii="Segoe UI" w:eastAsia="Times New Roman" w:hAnsi="Segoe UI" w:cs="Segoe UI"/>
+          <w:color w:val="333333"/>
+          <w:sz w:val="21"/>
+          <w:szCs w:val="21"/>
+          <w:lang w:eastAsia="en-IN"/>
+        </w:rPr>
+        <w:t>The exact look of the window also depends on the browser. We can’t modify it.</w:t>
+      </w:r>
+    </w:p>
+    <w:p>
+      <w:pPr>
+        <w:shd w:val="clear" w:color="auto" w:fill="FFFFFF"/>
+        <w:spacing w:before="72" w:after="72" w:line="240" w:lineRule="auto"/>
+        <w:rPr>
+          <w:rFonts w:ascii="Segoe UI" w:eastAsia="Times New Roman" w:hAnsi="Segoe UI" w:cs="Segoe UI"/>
+          <w:color w:val="333333"/>
+          <w:sz w:val="21"/>
+          <w:szCs w:val="21"/>
+          <w:lang w:eastAsia="en-IN"/>
+        </w:rPr>
+      </w:pPr>
+    </w:p>
+    <w:p>
+      <w:pPr>
+        <w:shd w:val="clear" w:color="auto" w:fill="FFFFFF"/>
+        <w:spacing w:before="72" w:after="72" w:line="240" w:lineRule="auto"/>
+        <w:rPr>
+          <w:rFonts w:ascii="Segoe UI" w:eastAsia="Times New Roman" w:hAnsi="Segoe UI" w:cs="Segoe UI"/>
+          <w:color w:val="333333"/>
+          <w:sz w:val="21"/>
+          <w:szCs w:val="21"/>
+          <w:lang w:eastAsia="en-IN"/>
+        </w:rPr>
+      </w:pPr>
+    </w:p>
+    <w:p>
+      <w:pPr>
+        <w:shd w:val="clear" w:color="auto" w:fill="FFFFFF"/>
+        <w:spacing w:before="72" w:after="72" w:line="240" w:lineRule="auto"/>
+        <w:rPr>
+          <w:rFonts w:ascii="Segoe UI" w:eastAsia="Times New Roman" w:hAnsi="Segoe UI" w:cs="Segoe UI"/>
+          <w:color w:val="333333"/>
+          <w:sz w:val="21"/>
+          <w:szCs w:val="21"/>
+          <w:lang w:eastAsia="en-IN"/>
+        </w:rPr>
+      </w:pPr>
+    </w:p>
+    <w:p>
+      <w:pPr>
+        <w:shd w:val="clear" w:color="auto" w:fill="FFFFFF"/>
+        <w:spacing w:before="72" w:after="72" w:line="240" w:lineRule="auto"/>
+        <w:rPr>
+          <w:rFonts w:ascii="Segoe UI" w:eastAsia="Times New Roman" w:hAnsi="Segoe UI" w:cs="Segoe UI"/>
+          <w:b/>
+          <w:color w:val="333333"/>
+          <w:sz w:val="21"/>
+          <w:szCs w:val="21"/>
+          <w:lang w:eastAsia="en-IN"/>
+        </w:rPr>
+      </w:pPr>
+      <w:r>
+        <w:rPr>
+          <w:rFonts w:ascii="Segoe UI" w:eastAsia="Times New Roman" w:hAnsi="Segoe UI" w:cs="Segoe UI"/>
+          <w:b/>
+          <w:color w:val="333333"/>
+          <w:sz w:val="21"/>
+          <w:szCs w:val="21"/>
+          <w:lang w:eastAsia="en-IN"/>
+        </w:rPr>
+        <w:t xml:space="preserve">Function Declaration </w:t>
+      </w:r>
+      <w:proofErr w:type="spellStart"/>
+      <w:r>
+        <w:rPr>
+          <w:rFonts w:ascii="Segoe UI" w:eastAsia="Times New Roman" w:hAnsi="Segoe UI" w:cs="Segoe UI"/>
+          <w:b/>
+          <w:color w:val="333333"/>
+          <w:sz w:val="21"/>
+          <w:szCs w:val="21"/>
+          <w:lang w:eastAsia="en-IN"/>
+        </w:rPr>
+        <w:t>vs</w:t>
+      </w:r>
+      <w:proofErr w:type="spellEnd"/>
+      <w:r>
+        <w:rPr>
+          <w:rFonts w:ascii="Segoe UI" w:eastAsia="Times New Roman" w:hAnsi="Segoe UI" w:cs="Segoe UI"/>
+          <w:b/>
+          <w:color w:val="333333"/>
+          <w:sz w:val="21"/>
+          <w:szCs w:val="21"/>
+          <w:lang w:eastAsia="en-IN"/>
+        </w:rPr>
+        <w:t xml:space="preserve"> Function Expression</w:t>
+      </w:r>
+    </w:p>
+    <w:p>
+      <w:pPr>
+        <w:shd w:val="clear" w:color="auto" w:fill="FFFFFF"/>
+        <w:spacing w:before="72" w:after="72" w:line="240" w:lineRule="auto"/>
+        <w:rPr>
+          <w:rFonts w:ascii="Segoe UI" w:eastAsia="Times New Roman" w:hAnsi="Segoe UI" w:cs="Segoe UI"/>
+          <w:color w:val="333333"/>
+          <w:sz w:val="21"/>
+          <w:szCs w:val="21"/>
+          <w:lang w:eastAsia="en-IN"/>
+        </w:rPr>
+      </w:pPr>
+    </w:p>
+    <w:p>
+      <w:pPr>
+        <w:shd w:val="clear" w:color="auto" w:fill="FFFFFF"/>
+        <w:spacing w:before="72" w:after="72" w:line="240" w:lineRule="auto"/>
+        <w:rPr>
+          <w:rFonts w:ascii="Segoe UI" w:eastAsia="Times New Roman" w:hAnsi="Segoe UI" w:cs="Segoe UI"/>
+          <w:color w:val="333333"/>
+          <w:sz w:val="21"/>
+          <w:szCs w:val="21"/>
+          <w:lang w:eastAsia="en-IN"/>
+        </w:rPr>
+      </w:pPr>
+      <w:r>
+        <w:rPr>
+          <w:rFonts w:ascii="Segoe UI" w:eastAsia="Times New Roman" w:hAnsi="Segoe UI" w:cs="Segoe UI"/>
+          <w:color w:val="333333"/>
+          <w:sz w:val="21"/>
+          <w:szCs w:val="21"/>
+          <w:lang w:eastAsia="en-IN"/>
+        </w:rPr>
+        <w:t>Declaration</w:t>
+      </w:r>
+    </w:p>
+    <w:p>
+      <w:pPr>
+        <w:shd w:val="clear" w:color="auto" w:fill="FFFFFF"/>
+        <w:spacing w:before="72" w:after="72" w:line="240" w:lineRule="auto"/>
+        <w:rPr>
+          <w:rFonts w:ascii="Segoe UI" w:eastAsia="Times New Roman" w:hAnsi="Segoe UI" w:cs="Segoe UI"/>
+          <w:color w:val="333333"/>
+          <w:sz w:val="21"/>
+          <w:szCs w:val="21"/>
+          <w:lang w:eastAsia="en-IN"/>
+        </w:rPr>
+      </w:pPr>
+    </w:p>
+    <w:p>
+      <w:pPr>
+        <w:spacing w:line="276" w:lineRule="auto"/>
+        <w:ind w:left="360"/>
+        <w:jc w:val="both"/>
+        <w:rPr>
+          <w:rFonts w:ascii="Segoe UI" w:eastAsia="Times New Roman" w:hAnsi="Segoe UI" w:cs="Segoe UI"/>
+          <w:color w:val="333333"/>
+          <w:sz w:val="21"/>
+          <w:szCs w:val="21"/>
+          <w:lang w:eastAsia="en-IN"/>
+        </w:rPr>
+      </w:pPr>
+      <w:r>
+        <w:rPr>
+          <w:rFonts w:ascii="Segoe UI" w:eastAsia="Times New Roman" w:hAnsi="Segoe UI" w:cs="Segoe UI"/>
+          <w:color w:val="333333"/>
+          <w:sz w:val="21"/>
+          <w:szCs w:val="21"/>
+          <w:lang w:eastAsia="en-IN"/>
+        </w:rPr>
+        <w:t xml:space="preserve">Function </w:t>
+      </w:r>
+      <w:proofErr w:type="gramStart"/>
+      <w:r>
+        <w:rPr>
+          <w:rFonts w:ascii="Segoe UI" w:eastAsia="Times New Roman" w:hAnsi="Segoe UI" w:cs="Segoe UI"/>
+          <w:color w:val="333333"/>
+          <w:sz w:val="21"/>
+          <w:szCs w:val="21"/>
+          <w:lang w:eastAsia="en-IN"/>
+        </w:rPr>
+        <w:t>show()</w:t>
+      </w:r>
+      <w:proofErr w:type="gramEnd"/>
+    </w:p>
+    <w:p>
+      <w:pPr>
+        <w:spacing w:line="276" w:lineRule="auto"/>
+        <w:ind w:left="360"/>
+        <w:jc w:val="both"/>
+        <w:rPr>
+          <w:rFonts w:ascii="Segoe UI" w:eastAsia="Times New Roman" w:hAnsi="Segoe UI" w:cs="Segoe UI"/>
+          <w:color w:val="333333"/>
+          <w:sz w:val="21"/>
+          <w:szCs w:val="21"/>
+          <w:lang w:eastAsia="en-IN"/>
+        </w:rPr>
+      </w:pPr>
+      <w:r>
+        <w:rPr>
+          <w:rFonts w:ascii="Segoe UI" w:eastAsia="Times New Roman" w:hAnsi="Segoe UI" w:cs="Segoe UI"/>
+          <w:color w:val="333333"/>
+          <w:sz w:val="21"/>
+          <w:szCs w:val="21"/>
+          <w:lang w:eastAsia="en-IN"/>
+        </w:rPr>
+        <w:t>{]</w:t>
+      </w:r>
+    </w:p>
+    <w:p>
+      <w:pPr>
+        <w:spacing w:line="276" w:lineRule="auto"/>
+        <w:jc w:val="both"/>
+        <w:rPr>
+          <w:rFonts w:ascii="Segoe UI" w:eastAsia="Times New Roman" w:hAnsi="Segoe UI" w:cs="Segoe UI"/>
+          <w:color w:val="333333"/>
+          <w:sz w:val="21"/>
+          <w:szCs w:val="21"/>
+          <w:lang w:eastAsia="en-IN"/>
+        </w:rPr>
+      </w:pPr>
+      <w:r>
+        <w:rPr>
+          <w:rFonts w:ascii="Segoe UI" w:eastAsia="Times New Roman" w:hAnsi="Segoe UI" w:cs="Segoe UI"/>
+          <w:color w:val="333333"/>
+          <w:sz w:val="21"/>
+          <w:szCs w:val="21"/>
+          <w:lang w:eastAsia="en-IN"/>
+        </w:rPr>
+        <w:t xml:space="preserve">Expression </w:t>
+      </w:r>
+    </w:p>
+    <w:p>
+      <w:pPr>
+        <w:spacing w:line="276" w:lineRule="auto"/>
+        <w:jc w:val="both"/>
+        <w:rPr>
+          <w:rFonts w:ascii="Segoe UI" w:eastAsia="Times New Roman" w:hAnsi="Segoe UI" w:cs="Segoe UI"/>
+          <w:color w:val="333333"/>
+          <w:sz w:val="21"/>
+          <w:szCs w:val="21"/>
+          <w:lang w:eastAsia="en-IN"/>
+        </w:rPr>
+      </w:pPr>
+      <w:r>
+        <w:rPr>
+          <w:rFonts w:ascii="Segoe UI" w:eastAsia="Times New Roman" w:hAnsi="Segoe UI" w:cs="Segoe UI"/>
+          <w:color w:val="333333"/>
+          <w:sz w:val="21"/>
+          <w:szCs w:val="21"/>
+          <w:lang w:eastAsia="en-IN"/>
+        </w:rPr>
+        <w:t>Let show =</w:t>
+      </w:r>
+      <w:proofErr w:type="gramStart"/>
+      <w:r>
+        <w:rPr>
+          <w:rFonts w:ascii="Segoe UI" w:eastAsia="Times New Roman" w:hAnsi="Segoe UI" w:cs="Segoe UI"/>
+          <w:color w:val="333333"/>
+          <w:sz w:val="21"/>
+          <w:szCs w:val="21"/>
+          <w:lang w:eastAsia="en-IN"/>
+        </w:rPr>
+        <w:t>function(</w:t>
+      </w:r>
+      <w:proofErr w:type="gramEnd"/>
+      <w:r>
+        <w:rPr>
+          <w:rFonts w:ascii="Segoe UI" w:eastAsia="Times New Roman" w:hAnsi="Segoe UI" w:cs="Segoe UI"/>
+          <w:color w:val="333333"/>
+          <w:sz w:val="21"/>
+          <w:szCs w:val="21"/>
+          <w:lang w:eastAsia="en-IN"/>
+        </w:rPr>
+        <w:t>);</w:t>
+      </w:r>
+    </w:p>
+    <w:p>
+      <w:pPr>
         <w:pStyle w:val="ListParagraph"/>
         <w:numPr>
           <w:ilvl w:val="0"/>
-          <w:numId w:val="1"/>
+          <w:numId w:val="3"/>
         </w:numPr>
         <w:spacing w:line="276" w:lineRule="auto"/>
         <w:jc w:val="both"/>
+        <w:rPr>
+          <w:rStyle w:val="Strong"/>
+          <w:rFonts w:ascii="Segoe UI" w:eastAsia="Times New Roman" w:hAnsi="Segoe UI" w:cs="Segoe UI"/>
+          <w:b w:val="0"/>
+          <w:bCs w:val="0"/>
+          <w:color w:val="333333"/>
+          <w:sz w:val="21"/>
+          <w:szCs w:val="21"/>
+          <w:lang w:eastAsia="en-IN"/>
+        </w:rPr>
+      </w:pPr>
+      <w:r>
+        <w:rPr>
+          <w:rStyle w:val="Strong"/>
+          <w:rFonts w:ascii="Segoe UI" w:hAnsi="Segoe UI" w:cs="Segoe UI"/>
+          <w:color w:val="333333"/>
+          <w:sz w:val="21"/>
+          <w:szCs w:val="21"/>
+          <w:shd w:val="clear" w:color="auto" w:fill="FFFFFF"/>
+        </w:rPr>
+        <w:t>A Function Expression is created when the execution reaches it and is usable only from that moment.</w:t>
+      </w:r>
+    </w:p>
+    <w:p>
+      <w:pPr>
+        <w:pStyle w:val="ListParagraph"/>
+        <w:numPr>
+          <w:ilvl w:val="0"/>
+          <w:numId w:val="3"/>
+        </w:numPr>
+        <w:spacing w:line="276" w:lineRule="auto"/>
+        <w:jc w:val="both"/>
+        <w:rPr>
+          <w:rStyle w:val="Strong"/>
+          <w:rFonts w:ascii="Segoe UI" w:eastAsia="Times New Roman" w:hAnsi="Segoe UI" w:cs="Segoe UI"/>
+          <w:b w:val="0"/>
+          <w:bCs w:val="0"/>
+          <w:color w:val="333333"/>
+          <w:sz w:val="21"/>
+          <w:szCs w:val="21"/>
+          <w:lang w:eastAsia="en-IN"/>
+        </w:rPr>
+      </w:pPr>
+      <w:r>
+        <w:rPr>
+          <w:rStyle w:val="Strong"/>
+          <w:rFonts w:ascii="Segoe UI" w:hAnsi="Segoe UI" w:cs="Segoe UI"/>
+          <w:color w:val="333333"/>
+          <w:sz w:val="21"/>
+          <w:szCs w:val="21"/>
+          <w:shd w:val="clear" w:color="auto" w:fill="FFFFFF"/>
+        </w:rPr>
+        <w:t>A Function Declaration can be called earlier than it is defined.</w:t>
+      </w:r>
+    </w:p>
+    <w:p>
+      <w:pPr>
+        <w:pStyle w:val="ListParagraph"/>
+        <w:numPr>
+          <w:ilvl w:val="0"/>
+          <w:numId w:val="3"/>
+        </w:numPr>
+        <w:spacing w:line="276" w:lineRule="auto"/>
+        <w:jc w:val="both"/>
+        <w:rPr>
+          <w:rStyle w:val="Strong"/>
+          <w:rFonts w:ascii="Segoe UI" w:eastAsia="Times New Roman" w:hAnsi="Segoe UI" w:cs="Segoe UI"/>
+          <w:b w:val="0"/>
+          <w:bCs w:val="0"/>
+          <w:color w:val="333333"/>
+          <w:sz w:val="21"/>
+          <w:szCs w:val="21"/>
+          <w:lang w:eastAsia="en-IN"/>
+        </w:rPr>
+      </w:pPr>
+      <w:r>
+        <w:rPr>
+          <w:rStyle w:val="Strong"/>
+          <w:rFonts w:ascii="Segoe UI" w:hAnsi="Segoe UI" w:cs="Segoe UI"/>
+          <w:color w:val="333333"/>
+          <w:sz w:val="21"/>
+          <w:szCs w:val="21"/>
+          <w:shd w:val="clear" w:color="auto" w:fill="FFFFFF"/>
+        </w:rPr>
+        <w:t>In strict mode, when a Function Declaration is within a code block, it’s visible everywhere inside that block. But not outside of it.</w:t>
+      </w:r>
+      <w:bookmarkStart w:id="0" w:name="_GoBack"/>
+      <w:bookmarkEnd w:id="0"/>
+    </w:p>
+    <w:p>
+      <w:pPr>
+        <w:spacing w:line="276" w:lineRule="auto"/>
+        <w:jc w:val="both"/>
+        <w:rPr>
+          <w:sz w:val="20"/>
+        </w:rPr>
       </w:pPr>
     </w:p>
     <w:sectPr>
@@ -523,6 +1149,119 @@
 <file path=word/numbering.xml><?xml version="1.0" encoding="utf-8"?>
 <w:numbering xmlns:wpc="http://schemas.microsoft.com/office/word/2010/wordprocessingCanvas" xmlns:mc="http://schemas.openxmlformats.org/markup-compatibility/2006" xmlns:o="urn:schemas-microsoft-com:office:office" xmlns:r="http://schemas.openxmlformats.org/officeDocument/2006/relationships" xmlns:m="http://schemas.openxmlformats.org/officeDocument/2006/math" xmlns:v="urn:schemas-microsoft-com:vml" xmlns:wp14="http://schemas.microsoft.com/office/word/2010/wordprocessingDrawing" xmlns:wp="http://schemas.openxmlformats.org/drawingml/2006/wordprocessingDrawing" xmlns:w10="urn:schemas-microsoft-com:office:word" xmlns:w="http://schemas.openxmlformats.org/wordprocessingml/2006/main" xmlns:w14="http://schemas.microsoft.com/office/word/2010/wordml" xmlns:w15="http://schemas.microsoft.com/office/word/2012/wordml" xmlns:wpg="http://schemas.microsoft.com/office/word/2010/wordprocessingGroup" xmlns:wpi="http://schemas.microsoft.com/office/word/2010/wordprocessingInk" xmlns:wne="http://schemas.microsoft.com/office/word/2006/wordml" xmlns:wps="http://schemas.microsoft.com/office/word/2010/wordprocessingShape" mc:Ignorable="w14 w15 wp14">
   <w:abstractNum w:abstractNumId="0">
+    <w:nsid w:val="476A77CC"/>
+    <w:multiLevelType w:val="hybridMultilevel"/>
+    <w:tmpl w:val="506CC390"/>
+    <w:lvl w:ilvl="0" w:tplc="40090001">
+      <w:start w:val="1"/>
+      <w:numFmt w:val="bullet"/>
+      <w:lvlText w:val=""/>
+      <w:lvlJc w:val="left"/>
+      <w:pPr>
+        <w:ind w:left="720" w:hanging="360"/>
+      </w:pPr>
+      <w:rPr>
+        <w:rFonts w:ascii="Symbol" w:hAnsi="Symbol" w:hint="default"/>
+      </w:rPr>
+    </w:lvl>
+    <w:lvl w:ilvl="1" w:tplc="40090003" w:tentative="1">
+      <w:start w:val="1"/>
+      <w:numFmt w:val="bullet"/>
+      <w:lvlText w:val="o"/>
+      <w:lvlJc w:val="left"/>
+      <w:pPr>
+        <w:ind w:left="1440" w:hanging="360"/>
+      </w:pPr>
+      <w:rPr>
+        <w:rFonts w:ascii="Courier New" w:hAnsi="Courier New" w:cs="Courier New" w:hint="default"/>
+      </w:rPr>
+    </w:lvl>
+    <w:lvl w:ilvl="2" w:tplc="40090005" w:tentative="1">
+      <w:start w:val="1"/>
+      <w:numFmt w:val="bullet"/>
+      <w:lvlText w:val=""/>
+      <w:lvlJc w:val="left"/>
+      <w:pPr>
+        <w:ind w:left="2160" w:hanging="360"/>
+      </w:pPr>
+      <w:rPr>
+        <w:rFonts w:ascii="Wingdings" w:hAnsi="Wingdings" w:hint="default"/>
+      </w:rPr>
+    </w:lvl>
+    <w:lvl w:ilvl="3" w:tplc="40090001" w:tentative="1">
+      <w:start w:val="1"/>
+      <w:numFmt w:val="bullet"/>
+      <w:lvlText w:val=""/>
+      <w:lvlJc w:val="left"/>
+      <w:pPr>
+        <w:ind w:left="2880" w:hanging="360"/>
+      </w:pPr>
+      <w:rPr>
+        <w:rFonts w:ascii="Symbol" w:hAnsi="Symbol" w:hint="default"/>
+      </w:rPr>
+    </w:lvl>
+    <w:lvl w:ilvl="4" w:tplc="40090003" w:tentative="1">
+      <w:start w:val="1"/>
+      <w:numFmt w:val="bullet"/>
+      <w:lvlText w:val="o"/>
+      <w:lvlJc w:val="left"/>
+      <w:pPr>
+        <w:ind w:left="3600" w:hanging="360"/>
+      </w:pPr>
+      <w:rPr>
+        <w:rFonts w:ascii="Courier New" w:hAnsi="Courier New" w:cs="Courier New" w:hint="default"/>
+      </w:rPr>
+    </w:lvl>
+    <w:lvl w:ilvl="5" w:tplc="40090005" w:tentative="1">
+      <w:start w:val="1"/>
+      <w:numFmt w:val="bullet"/>
+      <w:lvlText w:val=""/>
+      <w:lvlJc w:val="left"/>
+      <w:pPr>
+        <w:ind w:left="4320" w:hanging="360"/>
+      </w:pPr>
+      <w:rPr>
+        <w:rFonts w:ascii="Wingdings" w:hAnsi="Wingdings" w:hint="default"/>
+      </w:rPr>
+    </w:lvl>
+    <w:lvl w:ilvl="6" w:tplc="40090001" w:tentative="1">
+      <w:start w:val="1"/>
+      <w:numFmt w:val="bullet"/>
+      <w:lvlText w:val=""/>
+      <w:lvlJc w:val="left"/>
+      <w:pPr>
+        <w:ind w:left="5040" w:hanging="360"/>
+      </w:pPr>
+      <w:rPr>
+        <w:rFonts w:ascii="Symbol" w:hAnsi="Symbol" w:hint="default"/>
+      </w:rPr>
+    </w:lvl>
+    <w:lvl w:ilvl="7" w:tplc="40090003" w:tentative="1">
+      <w:start w:val="1"/>
+      <w:numFmt w:val="bullet"/>
+      <w:lvlText w:val="o"/>
+      <w:lvlJc w:val="left"/>
+      <w:pPr>
+        <w:ind w:left="5760" w:hanging="360"/>
+      </w:pPr>
+      <w:rPr>
+        <w:rFonts w:ascii="Courier New" w:hAnsi="Courier New" w:cs="Courier New" w:hint="default"/>
+      </w:rPr>
+    </w:lvl>
+    <w:lvl w:ilvl="8" w:tplc="40090005" w:tentative="1">
+      <w:start w:val="1"/>
+      <w:numFmt w:val="bullet"/>
+      <w:lvlText w:val=""/>
+      <w:lvlJc w:val="left"/>
+      <w:pPr>
+        <w:ind w:left="6480" w:hanging="360"/>
+      </w:pPr>
+      <w:rPr>
+        <w:rFonts w:ascii="Wingdings" w:hAnsi="Wingdings" w:hint="default"/>
+      </w:rPr>
+    </w:lvl>
+  </w:abstractNum>
+  <w:abstractNum w:abstractNumId="1">
     <w:nsid w:val="68721DF9"/>
     <w:multiLevelType w:val="hybridMultilevel"/>
     <w:tmpl w:val="3BC446FE"/>
@@ -635,7 +1374,126 @@
       </w:rPr>
     </w:lvl>
   </w:abstractNum>
+  <w:abstractNum w:abstractNumId="2">
+    <w:nsid w:val="6CB07437"/>
+    <w:multiLevelType w:val="multilevel"/>
+    <w:tmpl w:val="7BCE2918"/>
+    <w:lvl w:ilvl="0">
+      <w:start w:val="1"/>
+      <w:numFmt w:val="decimal"/>
+      <w:lvlText w:val="%1."/>
+      <w:lvlJc w:val="left"/>
+      <w:pPr>
+        <w:tabs>
+          <w:tab w:val="num" w:pos="720"/>
+        </w:tabs>
+        <w:ind w:left="720" w:hanging="360"/>
+      </w:pPr>
+    </w:lvl>
+    <w:lvl w:ilvl="1" w:tentative="1">
+      <w:start w:val="1"/>
+      <w:numFmt w:val="decimal"/>
+      <w:lvlText w:val="%2."/>
+      <w:lvlJc w:val="left"/>
+      <w:pPr>
+        <w:tabs>
+          <w:tab w:val="num" w:pos="1440"/>
+        </w:tabs>
+        <w:ind w:left="1440" w:hanging="360"/>
+      </w:pPr>
+    </w:lvl>
+    <w:lvl w:ilvl="2" w:tentative="1">
+      <w:start w:val="1"/>
+      <w:numFmt w:val="decimal"/>
+      <w:lvlText w:val="%3."/>
+      <w:lvlJc w:val="left"/>
+      <w:pPr>
+        <w:tabs>
+          <w:tab w:val="num" w:pos="2160"/>
+        </w:tabs>
+        <w:ind w:left="2160" w:hanging="360"/>
+      </w:pPr>
+    </w:lvl>
+    <w:lvl w:ilvl="3" w:tentative="1">
+      <w:start w:val="1"/>
+      <w:numFmt w:val="decimal"/>
+      <w:lvlText w:val="%4."/>
+      <w:lvlJc w:val="left"/>
+      <w:pPr>
+        <w:tabs>
+          <w:tab w:val="num" w:pos="2880"/>
+        </w:tabs>
+        <w:ind w:left="2880" w:hanging="360"/>
+      </w:pPr>
+    </w:lvl>
+    <w:lvl w:ilvl="4" w:tentative="1">
+      <w:start w:val="1"/>
+      <w:numFmt w:val="decimal"/>
+      <w:lvlText w:val="%5."/>
+      <w:lvlJc w:val="left"/>
+      <w:pPr>
+        <w:tabs>
+          <w:tab w:val="num" w:pos="3600"/>
+        </w:tabs>
+        <w:ind w:left="3600" w:hanging="360"/>
+      </w:pPr>
+    </w:lvl>
+    <w:lvl w:ilvl="5" w:tentative="1">
+      <w:start w:val="1"/>
+      <w:numFmt w:val="decimal"/>
+      <w:lvlText w:val="%6."/>
+      <w:lvlJc w:val="left"/>
+      <w:pPr>
+        <w:tabs>
+          <w:tab w:val="num" w:pos="4320"/>
+        </w:tabs>
+        <w:ind w:left="4320" w:hanging="360"/>
+      </w:pPr>
+    </w:lvl>
+    <w:lvl w:ilvl="6" w:tentative="1">
+      <w:start w:val="1"/>
+      <w:numFmt w:val="decimal"/>
+      <w:lvlText w:val="%7."/>
+      <w:lvlJc w:val="left"/>
+      <w:pPr>
+        <w:tabs>
+          <w:tab w:val="num" w:pos="5040"/>
+        </w:tabs>
+        <w:ind w:left="5040" w:hanging="360"/>
+      </w:pPr>
+    </w:lvl>
+    <w:lvl w:ilvl="7" w:tentative="1">
+      <w:start w:val="1"/>
+      <w:numFmt w:val="decimal"/>
+      <w:lvlText w:val="%8."/>
+      <w:lvlJc w:val="left"/>
+      <w:pPr>
+        <w:tabs>
+          <w:tab w:val="num" w:pos="5760"/>
+        </w:tabs>
+        <w:ind w:left="5760" w:hanging="360"/>
+      </w:pPr>
+    </w:lvl>
+    <w:lvl w:ilvl="8" w:tentative="1">
+      <w:start w:val="1"/>
+      <w:numFmt w:val="decimal"/>
+      <w:lvlText w:val="%9."/>
+      <w:lvlJc w:val="left"/>
+      <w:pPr>
+        <w:tabs>
+          <w:tab w:val="num" w:pos="6480"/>
+        </w:tabs>
+        <w:ind w:left="6480" w:hanging="360"/>
+      </w:pPr>
+    </w:lvl>
+  </w:abstractNum>
   <w:num w:numId="1">
+    <w:abstractNumId w:val="1"/>
+  </w:num>
+  <w:num w:numId="2">
+    <w:abstractNumId w:val="2"/>
+  </w:num>
+  <w:num w:numId="3">
     <w:abstractNumId w:val="0"/>
   </w:num>
 </w:numbering>
@@ -1035,6 +1893,27 @@
     <w:name w:val="Normal"/>
     <w:qFormat/>
   </w:style>
+  <w:style w:type="paragraph" w:styleId="Heading1">
+    <w:name w:val="heading 1"/>
+    <w:basedOn w:val="Normal"/>
+    <w:link w:val="Heading1Char"/>
+    <w:uiPriority w:val="9"/>
+    <w:qFormat/>
+    <w:rsid w:val="0015175C"/>
+    <w:pPr>
+      <w:spacing w:before="100" w:beforeAutospacing="1" w:after="100" w:afterAutospacing="1" w:line="240" w:lineRule="auto"/>
+      <w:outlineLvl w:val="0"/>
+    </w:pPr>
+    <w:rPr>
+      <w:rFonts w:ascii="Times New Roman" w:eastAsia="Times New Roman" w:hAnsi="Times New Roman" w:cs="Times New Roman"/>
+      <w:b/>
+      <w:bCs/>
+      <w:kern w:val="36"/>
+      <w:sz w:val="48"/>
+      <w:szCs w:val="48"/>
+      <w:lang w:eastAsia="en-IN"/>
+    </w:rPr>
+  </w:style>
   <w:style w:type="character" w:default="1" w:styleId="DefaultParagraphFont">
     <w:name w:val="Default Paragraph Font"/>
     <w:uiPriority w:val="1"/>
@@ -1084,6 +1963,33 @@
       <w:rFonts w:ascii="Courier New" w:eastAsia="Times New Roman" w:hAnsi="Courier New" w:cs="Courier New"/>
       <w:sz w:val="20"/>
       <w:szCs w:val="20"/>
+    </w:rPr>
+  </w:style>
+  <w:style w:type="character" w:customStyle="1" w:styleId="Heading1Char">
+    <w:name w:val="Heading 1 Char"/>
+    <w:basedOn w:val="DefaultParagraphFont"/>
+    <w:link w:val="Heading1"/>
+    <w:uiPriority w:val="9"/>
+    <w:rsid w:val="0015175C"/>
+    <w:rPr>
+      <w:rFonts w:ascii="Times New Roman" w:eastAsia="Times New Roman" w:hAnsi="Times New Roman" w:cs="Times New Roman"/>
+      <w:b/>
+      <w:bCs/>
+      <w:kern w:val="36"/>
+      <w:sz w:val="48"/>
+      <w:szCs w:val="48"/>
+      <w:lang w:eastAsia="en-IN"/>
+    </w:rPr>
+  </w:style>
+  <w:style w:type="character" w:styleId="Strong">
+    <w:name w:val="Strong"/>
+    <w:basedOn w:val="DefaultParagraphFont"/>
+    <w:uiPriority w:val="22"/>
+    <w:qFormat/>
+    <w:rsid w:val="009146DE"/>
+    <w:rPr>
+      <w:b/>
+      <w:bCs/>
     </w:rPr>
   </w:style>
 </w:styles>

</xml_diff>